<commit_message>
html added anf git changed
</commit_message>
<xml_diff>
--- a/git/Git.docx
+++ b/git/Git.docx
@@ -1555,6 +1555,7 @@
         <w:bidi w:val="0"/>
         <w:spacing w:after="0"/>
         <w:rPr>
+          <w:rStyle w:val="Hyperlink"/>
           <w:sz w:val="18"/>
           <w:szCs w:val="18"/>
         </w:rPr>
@@ -1592,6 +1593,29 @@
         <w:bidi w:val="0"/>
         <w:spacing w:after="0"/>
         <w:rPr>
+          <w:rStyle w:val="token"/>
+          <w:rFonts w:ascii="Consolas" w:hAnsi="Consolas"/>
+          <w:color w:val="2F9C0A"/>
+          <w:sz w:val="19"/>
+          <w:szCs w:val="19"/>
+        </w:rPr>
+      </w:pPr>
+      <w:r>
+        <w:rPr>
+          <w:rStyle w:val="token"/>
+          <w:rFonts w:ascii="Consolas" w:hAnsi="Consolas"/>
+          <w:color w:val="2F9C0A"/>
+          <w:sz w:val="19"/>
+          <w:szCs w:val="19"/>
+        </w:rPr>
+        <w:t xml:space="preserve">pull= fetch + merge </w:t>
+      </w:r>
+    </w:p>
+    <w:p>
+      <w:pPr>
+        <w:bidi w:val="0"/>
+        <w:spacing w:after="0"/>
+        <w:rPr>
           <w:sz w:val="18"/>
           <w:szCs w:val="18"/>
         </w:rPr>
@@ -1621,7 +1645,47 @@
           <w:sz w:val="18"/>
           <w:szCs w:val="18"/>
         </w:rPr>
-        <w:t>push origin master</w:t>
+        <w:t xml:space="preserve">push </w:t>
+      </w:r>
+      <w:r>
+        <w:rPr>
+          <w:sz w:val="18"/>
+          <w:szCs w:val="18"/>
+        </w:rPr>
+        <w:t>--set-</w:t>
+      </w:r>
+      <w:proofErr w:type="gramStart"/>
+      <w:r>
+        <w:rPr>
+          <w:sz w:val="18"/>
+          <w:szCs w:val="18"/>
+        </w:rPr>
+        <w:t>upstream</w:t>
+      </w:r>
+      <w:r>
+        <w:rPr>
+          <w:rFonts w:ascii="Consolas" w:hAnsi="Consolas"/>
+          <w:color w:val="000000"/>
+          <w:sz w:val="23"/>
+          <w:szCs w:val="23"/>
+          <w:shd w:val="clear" w:color="auto" w:fill="FDFDFD"/>
+        </w:rPr>
+        <w:t xml:space="preserve">  </w:t>
+      </w:r>
+      <w:r>
+        <w:rPr>
+          <w:sz w:val="18"/>
+          <w:szCs w:val="18"/>
+        </w:rPr>
+        <w:t>origin</w:t>
+      </w:r>
+      <w:proofErr w:type="gramEnd"/>
+      <w:r>
+        <w:rPr>
+          <w:sz w:val="18"/>
+          <w:szCs w:val="18"/>
+        </w:rPr>
+        <w:t xml:space="preserve"> master</w:t>
       </w:r>
       <w:r>
         <w:rPr>
@@ -1760,7 +1824,7 @@
           <w:sz w:val="18"/>
           <w:szCs w:val="18"/>
         </w:rPr>
-        <w:t xml:space="preserve"> origin https://....</w:t>
+        <w:t xml:space="preserve"> origin https://...</w:t>
       </w:r>
     </w:p>
     <w:p>
@@ -2044,6 +2108,7 @@
           <w:sz w:val="19"/>
           <w:szCs w:val="19"/>
         </w:rPr>
+        <w:lastRenderedPageBreak/>
         <w:t>git</w:t>
       </w:r>
       <w:r>
@@ -2088,7 +2153,6 @@
           <w:sz w:val="19"/>
           <w:szCs w:val="19"/>
         </w:rPr>
-        <w:lastRenderedPageBreak/>
         <w:t>git</w:t>
       </w:r>
       <w:r>

</xml_diff>

<commit_message>
some changes on word file
</commit_message>
<xml_diff>
--- a/git/Git.docx
+++ b/git/Git.docx
@@ -90,29 +90,7 @@
           <w:szCs w:val="23"/>
           <w:shd w:val="clear" w:color="auto" w:fill="FFFFFF"/>
         </w:rPr>
-        <w:t xml:space="preserve">For Windows, you can use Git bash, which comes included in Git for Windows. For Mac and </w:t>
-      </w:r>
-      <w:proofErr w:type="gramStart"/>
-      <w:r>
-        <w:rPr>
-          <w:rFonts w:ascii="Verdana" w:hAnsi="Verdana"/>
-          <w:color w:val="000000"/>
-          <w:sz w:val="23"/>
-          <w:szCs w:val="23"/>
-          <w:shd w:val="clear" w:color="auto" w:fill="FFFFFF"/>
-        </w:rPr>
-        <w:t>Linux</w:t>
-      </w:r>
-      <w:proofErr w:type="gramEnd"/>
-      <w:r>
-        <w:rPr>
-          <w:rFonts w:ascii="Verdana" w:hAnsi="Verdana"/>
-          <w:color w:val="000000"/>
-          <w:sz w:val="23"/>
-          <w:szCs w:val="23"/>
-          <w:shd w:val="clear" w:color="auto" w:fill="FFFFFF"/>
-        </w:rPr>
-        <w:t xml:space="preserve"> you can use the built-in terminal.</w:t>
+        <w:t>For Windows, you can use Git bash, which comes included in Git for Windows. For Mac and Linux you can use the built-in terminal.</w:t>
       </w:r>
     </w:p>
     <w:p>
@@ -326,7 +304,6 @@
         <w:t xml:space="preserve"> config --global </w:t>
       </w:r>
       <w:proofErr w:type="spellStart"/>
-      <w:proofErr w:type="gramStart"/>
       <w:r>
         <w:rPr>
           <w:rFonts w:ascii="Consolas" w:eastAsia="Times New Roman" w:hAnsi="Consolas" w:cs="Times New Roman"/>
@@ -339,7 +316,6 @@
         <w:t>user.email</w:t>
       </w:r>
       <w:proofErr w:type="spellEnd"/>
-      <w:proofErr w:type="gramEnd"/>
       <w:r>
         <w:rPr>
           <w:rFonts w:ascii="Consolas" w:eastAsia="Times New Roman" w:hAnsi="Consolas" w:cs="Times New Roman"/>
@@ -893,7 +869,6 @@
         </w:rPr>
         <w:t xml:space="preserve"> </w:t>
       </w:r>
-      <w:proofErr w:type="gramStart"/>
       <w:r>
         <w:rPr>
           <w:sz w:val="18"/>
@@ -917,7 +892,6 @@
         </w:rPr>
         <w:t>filename</w:t>
       </w:r>
-      <w:proofErr w:type="gramEnd"/>
     </w:p>
     <w:p>
       <w:pPr>
@@ -1155,6 +1129,13 @@
         </w:rPr>
         <w:t>branch</w:t>
       </w:r>
+      <w:r>
+        <w:rPr>
+          <w:sz w:val="18"/>
+          <w:szCs w:val="18"/>
+        </w:rPr>
+        <w:t xml:space="preserve"> -a</w:t>
+      </w:r>
     </w:p>
     <w:p>
       <w:pPr>
@@ -1196,15 +1177,7 @@
           <w:sz w:val="18"/>
           <w:szCs w:val="18"/>
         </w:rPr>
-        <w:t xml:space="preserve"> -</w:t>
-      </w:r>
-      <w:proofErr w:type="gramStart"/>
-      <w:r>
-        <w:rPr>
-          <w:sz w:val="18"/>
-          <w:szCs w:val="18"/>
-        </w:rPr>
-        <w:t xml:space="preserve">d </w:t>
+        <w:t xml:space="preserve"> -d </w:t>
       </w:r>
       <w:r>
         <w:rPr>
@@ -1222,7 +1195,6 @@
         <w:t>branchname</w:t>
       </w:r>
       <w:proofErr w:type="spellEnd"/>
-      <w:proofErr w:type="gramEnd"/>
       <w:r>
         <w:rPr>
           <w:sz w:val="18"/>
@@ -1348,7 +1320,6 @@
         <w:t xml:space="preserve"> </w:t>
       </w:r>
       <w:proofErr w:type="spellStart"/>
-      <w:proofErr w:type="gramStart"/>
       <w:r>
         <w:rPr>
           <w:sz w:val="18"/>
@@ -1362,15 +1333,63 @@
           <w:sz w:val="18"/>
           <w:szCs w:val="18"/>
         </w:rPr>
-        <w:t xml:space="preserve">  (</w:t>
-      </w:r>
-      <w:proofErr w:type="gramEnd"/>
-      <w:r>
-        <w:rPr>
-          <w:sz w:val="18"/>
-          <w:szCs w:val="18"/>
-        </w:rPr>
-        <w:t>entering to new branch)</w:t>
+        <w:t xml:space="preserve">  (entering to new branch)</w:t>
+      </w:r>
+    </w:p>
+    <w:p>
+      <w:pPr>
+        <w:bidi w:val="0"/>
+        <w:spacing w:after="0" w:line="240" w:lineRule="auto"/>
+        <w:rPr>
+          <w:rFonts w:ascii="Consolas" w:eastAsia="Times New Roman" w:hAnsi="Consolas" w:cs="Times New Roman"/>
+          <w:color w:val="000000"/>
+          <w:sz w:val="23"/>
+          <w:szCs w:val="23"/>
+          <w:shd w:val="clear" w:color="auto" w:fill="FDFDFD"/>
+          <w:lang w:bidi="ar-SA"/>
+        </w:rPr>
+      </w:pPr>
+      <w:r>
+        <w:rPr>
+          <w:rFonts w:ascii="Consolas" w:eastAsia="Times New Roman" w:hAnsi="Consolas" w:cs="Times New Roman"/>
+          <w:color w:val="2F9C0A"/>
+          <w:sz w:val="23"/>
+          <w:szCs w:val="23"/>
+          <w:lang w:bidi="ar-SA"/>
+        </w:rPr>
+        <w:t>git</w:t>
+      </w:r>
+      <w:r>
+        <w:rPr>
+          <w:rFonts w:ascii="Consolas" w:eastAsia="Times New Roman" w:hAnsi="Consolas" w:cs="Times New Roman"/>
+          <w:color w:val="000000"/>
+          <w:sz w:val="23"/>
+          <w:szCs w:val="23"/>
+          <w:shd w:val="clear" w:color="auto" w:fill="FDFDFD"/>
+          <w:lang w:bidi="ar-SA"/>
+        </w:rPr>
+        <w:t xml:space="preserve"> checkout -b update-readme</w:t>
+      </w:r>
+    </w:p>
+    <w:p>
+      <w:pPr>
+        <w:bidi w:val="0"/>
+        <w:spacing w:after="0"/>
+        <w:rPr>
+          <w:sz w:val="18"/>
+          <w:szCs w:val="18"/>
+        </w:rPr>
+      </w:pPr>
+      <w:r>
+        <w:rPr>
+          <w:rFonts w:ascii="Consolas" w:eastAsia="Times New Roman" w:hAnsi="Consolas" w:cs="Times New Roman"/>
+          <w:color w:val="000000"/>
+          <w:sz w:val="23"/>
+          <w:szCs w:val="23"/>
+          <w:shd w:val="clear" w:color="auto" w:fill="FDFDFD"/>
+          <w:lang w:bidi="ar-SA"/>
+        </w:rPr>
+        <w:t>Switched to a new branch 'update-readme'</w:t>
       </w:r>
     </w:p>
     <w:p>
@@ -1652,15 +1671,7 @@
           <w:sz w:val="18"/>
           <w:szCs w:val="18"/>
         </w:rPr>
-        <w:t>--set-</w:t>
-      </w:r>
-      <w:proofErr w:type="gramStart"/>
-      <w:r>
-        <w:rPr>
-          <w:sz w:val="18"/>
-          <w:szCs w:val="18"/>
-        </w:rPr>
-        <w:t>upstream</w:t>
+        <w:t>--set-upstream</w:t>
       </w:r>
       <w:r>
         <w:rPr>
@@ -1677,15 +1688,7 @@
           <w:sz w:val="18"/>
           <w:szCs w:val="18"/>
         </w:rPr>
-        <w:t>origin</w:t>
-      </w:r>
-      <w:proofErr w:type="gramEnd"/>
-      <w:r>
-        <w:rPr>
-          <w:sz w:val="18"/>
-          <w:szCs w:val="18"/>
-        </w:rPr>
-        <w:t xml:space="preserve"> master</w:t>
+        <w:t>origin master</w:t>
       </w:r>
       <w:r>
         <w:rPr>
@@ -1808,23 +1811,7 @@
           <w:sz w:val="18"/>
           <w:szCs w:val="18"/>
         </w:rPr>
-        <w:t xml:space="preserve">remote </w:t>
-      </w:r>
-      <w:proofErr w:type="gramStart"/>
-      <w:r>
-        <w:rPr>
-          <w:sz w:val="18"/>
-          <w:szCs w:val="18"/>
-        </w:rPr>
-        <w:t>add</w:t>
-      </w:r>
-      <w:proofErr w:type="gramEnd"/>
-      <w:r>
-        <w:rPr>
-          <w:sz w:val="18"/>
-          <w:szCs w:val="18"/>
-        </w:rPr>
-        <w:t xml:space="preserve"> origin https://...</w:t>
+        <w:t>remote add origin https://...</w:t>
       </w:r>
     </w:p>
     <w:p>
@@ -1985,6 +1972,7 @@
           <w:sz w:val="19"/>
           <w:szCs w:val="19"/>
         </w:rPr>
+        <w:lastRenderedPageBreak/>
         <w:t>git</w:t>
       </w:r>
       <w:r>
@@ -2002,23 +1990,7 @@
           <w:sz w:val="18"/>
           <w:szCs w:val="18"/>
         </w:rPr>
-        <w:t>tag</w:t>
-      </w:r>
-      <w:proofErr w:type="gramStart"/>
-      <w:r>
-        <w:rPr>
-          <w:sz w:val="18"/>
-          <w:szCs w:val="18"/>
-        </w:rPr>
-        <w:t xml:space="preserve">   (</w:t>
-      </w:r>
-      <w:proofErr w:type="gramEnd"/>
-      <w:r>
-        <w:rPr>
-          <w:sz w:val="18"/>
-          <w:szCs w:val="18"/>
-        </w:rPr>
-        <w:t>shows tags)</w:t>
+        <w:t>tag   (shows tags)</w:t>
       </w:r>
     </w:p>
     <w:p>
@@ -2108,7 +2080,6 @@
           <w:sz w:val="19"/>
           <w:szCs w:val="19"/>
         </w:rPr>
-        <w:lastRenderedPageBreak/>
         <w:t>git</w:t>
       </w:r>
       <w:r>
@@ -3000,7 +2971,6 @@
         </w:rPr>
         <w:t xml:space="preserve"> </w:t>
       </w:r>
-      <w:proofErr w:type="gramStart"/>
       <w:r>
         <w:rPr>
           <w:sz w:val="18"/>
@@ -3013,15 +2983,7 @@
           <w:sz w:val="18"/>
           <w:szCs w:val="18"/>
         </w:rPr>
-        <w:t xml:space="preserve"> -</w:t>
-      </w:r>
-      <w:proofErr w:type="gramEnd"/>
-      <w:r>
-        <w:rPr>
-          <w:sz w:val="18"/>
-          <w:szCs w:val="18"/>
-        </w:rPr>
-        <w:t>A</w:t>
+        <w:t xml:space="preserve"> -A</w:t>
       </w:r>
       <w:r>
         <w:rPr>
@@ -3174,6 +3136,7 @@
           <w:sz w:val="23"/>
           <w:szCs w:val="23"/>
         </w:rPr>
+        <w:lastRenderedPageBreak/>
         <w:t>Skipping the Staging Environment is not generally recommended.</w:t>
       </w:r>
     </w:p>

</xml_diff>